<commit_message>
remove RNA-seq help file and change hard_floor parameter
git-svn-id: https://cbilsvn.pmacs.upenn.edu/svn/apidb/ApiCommonWebsite/trunk@90634 735e2a04-f8fc-0310-8a1b-f2942603c481
</commit_message>
<xml_diff>
--- a/Site/htdocs/assets/Fold_Change_Help.docx
+++ b/Site/htdocs/assets/Fold_Change_Help.docx
@@ -406,288 +406,175 @@
           <w:rFonts w:ascii="Arial" w:hAnsi="Arial" w:cs="Arial"/>
           <w:b/>
         </w:rPr>
-        <w:t>Global min / max in selected time points</w:t>
-      </w:r>
-    </w:p>
-    <w:p>
-      <w:pPr>
-        <w:rPr>
-          <w:rFonts w:ascii="Arial" w:hAnsi="Arial" w:cs="Arial"/>
-        </w:rPr>
-      </w:pPr>
-      <w:r>
-        <w:rPr>
-          <w:rFonts w:ascii="Arial" w:hAnsi="Arial" w:cs="Arial"/>
-        </w:rPr>
-        <w:t>The Global min /max is the minimum/maximum expression value across the entire dataset, not just across your chosen samples. Some of our differential expression searches include this parameter, allowing you to search only those windows that contain the global minimum/maximum values.</w:t>
-      </w:r>
-    </w:p>
-    <w:p>
-      <w:pPr>
-        <w:rPr>
-          <w:rFonts w:ascii="Arial" w:hAnsi="Arial" w:cs="Arial"/>
-        </w:rPr>
-      </w:pPr>
-    </w:p>
-    <w:p>
-      <w:pPr>
-        <w:jc w:val="center"/>
-        <w:rPr>
-          <w:rFonts w:ascii="Arial" w:hAnsi="Arial" w:cs="Arial"/>
-        </w:rPr>
-      </w:pPr>
-      <w:r>
-        <w:rPr>
-          <w:rFonts w:ascii="Arial" w:hAnsi="Arial" w:cs="Arial"/>
-          <w:noProof/>
+        <w:t xml:space="preserve">Calculating fold-change </w:t>
+      </w:r>
+      <w:r>
+        <w:rPr>
+          <w:rFonts w:ascii="Arial" w:hAnsi="Arial" w:cs="Arial"/>
+          <w:b/>
+        </w:rPr>
+        <w:t>in RNA-</w:t>
+      </w:r>
+      <w:proofErr w:type="spellStart"/>
+      <w:r>
+        <w:rPr>
+          <w:rFonts w:ascii="Arial" w:hAnsi="Arial" w:cs="Arial"/>
+          <w:b/>
+        </w:rPr>
+        <w:t>seq</w:t>
+      </w:r>
+      <w:proofErr w:type="spellEnd"/>
+      <w:r>
+        <w:rPr>
+          <w:rFonts w:ascii="Arial" w:hAnsi="Arial" w:cs="Arial"/>
+          <w:b/>
+        </w:rPr>
+        <w:t xml:space="preserve"> experiments </w:t>
+      </w:r>
+      <w:r>
+        <w:rPr>
+          <w:rFonts w:ascii="Arial" w:hAnsi="Arial" w:cs="Arial"/>
+          <w:b/>
+        </w:rPr>
+        <w:t>and the importance of a floor</w:t>
+      </w:r>
+    </w:p>
+    <w:p>
+      <w:pPr>
+        <w:rPr>
+          <w:rFonts w:ascii="Arial" w:hAnsi="Arial" w:cs="Arial"/>
+        </w:rPr>
+      </w:pPr>
+      <w:r>
+        <w:rPr>
+          <w:rFonts w:ascii="Arial" w:hAnsi="Arial" w:cs="Arial"/>
+        </w:rPr>
+        <w:t>In RNA-</w:t>
+      </w:r>
+      <w:proofErr w:type="spellStart"/>
+      <w:r>
+        <w:rPr>
+          <w:rFonts w:ascii="Arial" w:hAnsi="Arial" w:cs="Arial"/>
+        </w:rPr>
+        <w:t>seq</w:t>
+      </w:r>
+      <w:proofErr w:type="spellEnd"/>
+      <w:r>
+        <w:rPr>
+          <w:rFonts w:ascii="Arial" w:hAnsi="Arial" w:cs="Arial"/>
+        </w:rPr>
+        <w:t xml:space="preserve"> experiments, g</w:t>
+      </w:r>
+      <w:r>
+        <w:rPr>
+          <w:rFonts w:ascii="Arial" w:hAnsi="Arial" w:cs="Arial"/>
+        </w:rPr>
+        <w:t>ene expression level is measured in FPKM (Fragments Per Kilobase of transcript per Million mapped reads). To calculate fold-change for a gene, the FPKM value in the Comparison sample is divided by the FPKM value in the Reference sample. Let's say that for gene A, this is 10 / 1 = 10-fold. However, gene B is not detected in the Reference sample and its expression in the Comparison sample is 5, so the equation is 5 / 0 = Infinity. Infinity is not a reasonable fold-change. In fact, 0 is not a reasonable expression value. The value of 0 just means that the expression is below the level of detection. That leads to the question of what is the level of detection? In an RNA-</w:t>
+      </w:r>
+      <w:proofErr w:type="spellStart"/>
+      <w:r>
+        <w:rPr>
+          <w:rFonts w:ascii="Arial" w:hAnsi="Arial" w:cs="Arial"/>
+        </w:rPr>
+        <w:t>seq</w:t>
+      </w:r>
+      <w:proofErr w:type="spellEnd"/>
+      <w:r>
+        <w:rPr>
+          <w:rFonts w:ascii="Arial" w:hAnsi="Arial" w:cs="Arial"/>
+        </w:rPr>
+        <w:t xml:space="preserve"> experiment, if 1 read maps to a gene, then you may call it expressed. However, </w:t>
+      </w:r>
+      <w:r>
+        <w:rPr>
+          <w:rFonts w:ascii="Arial" w:hAnsi="Arial" w:cs="Arial"/>
+        </w:rPr>
+        <w:t>1</w:t>
+      </w:r>
+      <w:r>
+        <w:rPr>
+          <w:rFonts w:ascii="Arial" w:hAnsi="Arial" w:cs="Arial"/>
+        </w:rPr>
+        <w:t xml:space="preserve"> is not </w:t>
+      </w:r>
+      <w:r>
+        <w:rPr>
+          <w:rFonts w:ascii="Arial" w:hAnsi="Arial" w:cs="Arial"/>
+        </w:rPr>
+        <w:t xml:space="preserve">necessarily </w:t>
+      </w:r>
+      <w:r>
+        <w:rPr>
+          <w:rFonts w:ascii="Arial" w:hAnsi="Arial" w:cs="Arial"/>
+        </w:rPr>
+        <w:t xml:space="preserve">reliable </w:t>
+      </w:r>
+      <w:r>
+        <w:rPr>
+          <w:rFonts w:ascii="Arial" w:hAnsi="Arial" w:cs="Arial"/>
+        </w:rPr>
+        <w:t xml:space="preserve">because </w:t>
+      </w:r>
+      <w:r>
+        <w:rPr>
+          <w:rFonts w:ascii="Arial" w:hAnsi="Arial" w:cs="Arial"/>
+        </w:rPr>
+        <w:t>error</w:t>
+      </w:r>
+      <w:r>
+        <w:rPr>
+          <w:rFonts w:ascii="Arial" w:hAnsi="Arial" w:cs="Arial"/>
+        </w:rPr>
+        <w:t xml:space="preserve"> could cause it to be 2 or 0</w:t>
+      </w:r>
+      <w:r>
+        <w:rPr>
+          <w:rFonts w:ascii="Arial" w:hAnsi="Arial" w:cs="Arial"/>
+        </w:rPr>
+        <w:t>. We have</w:t>
+      </w:r>
+      <w:r>
+        <w:rPr>
+          <w:rFonts w:ascii="Arial" w:hAnsi="Arial" w:cs="Arial"/>
+        </w:rPr>
+        <w:t xml:space="preserve"> </w:t>
+      </w:r>
+      <w:r>
+        <w:rPr>
+          <w:rFonts w:ascii="Arial" w:hAnsi="Arial" w:cs="Arial"/>
+        </w:rPr>
+        <w:t>chosen 10</w:t>
+      </w:r>
+      <w:r>
+        <w:rPr>
+          <w:rFonts w:ascii="Arial" w:hAnsi="Arial" w:cs="Arial"/>
+        </w:rPr>
+        <w:t xml:space="preserve"> reads (that map uniquely to a gene)</w:t>
+      </w:r>
+      <w:r>
+        <w:rPr>
+          <w:rFonts w:ascii="Arial" w:hAnsi="Arial" w:cs="Arial"/>
+        </w:rPr>
+        <w:t xml:space="preserve"> as </w:t>
+      </w:r>
+      <w:r>
+        <w:rPr>
+          <w:rFonts w:ascii="Arial" w:hAnsi="Arial" w:cs="Arial"/>
+        </w:rPr>
+        <w:t>a reliable</w:t>
+      </w:r>
+      <w:r>
+        <w:rPr>
+          <w:rFonts w:ascii="Arial" w:hAnsi="Arial" w:cs="Arial"/>
+        </w:rPr>
+        <w:t xml:space="preserve"> </w:t>
+      </w:r>
+      <w:r>
+        <w:rPr>
+          <w:rFonts w:ascii="Arial" w:hAnsi="Arial" w:cs="Arial"/>
         </w:rPr>
         <w:lastRenderedPageBreak/>
-        <w:drawing>
-          <wp:inline distT="0" distB="0" distL="0" distR="0" wp14:anchorId="143309F6" wp14:editId="0511D612">
-            <wp:extent cx="6019800" cy="2438400"/>
-            <wp:effectExtent l="0" t="0" r="0" b="0"/>
-            <wp:docPr id="2" name="Picture 2"/>
-            <wp:cNvGraphicFramePr>
-              <a:graphicFrameLocks xmlns:a="http://schemas.openxmlformats.org/drawingml/2006/main" noChangeAspect="1"/>
-            </wp:cNvGraphicFramePr>
-            <a:graphic xmlns:a="http://schemas.openxmlformats.org/drawingml/2006/main">
-              <a:graphicData uri="http://schemas.openxmlformats.org/drawingml/2006/picture">
-                <pic:pic xmlns:pic="http://schemas.openxmlformats.org/drawingml/2006/picture">
-                  <pic:nvPicPr>
-                    <pic:cNvPr id="1" name=""/>
-                    <pic:cNvPicPr/>
-                  </pic:nvPicPr>
-                  <pic:blipFill>
-                    <a:blip r:embed="rId5"/>
-                    <a:stretch>
-                      <a:fillRect/>
-                    </a:stretch>
-                  </pic:blipFill>
-                  <pic:spPr>
-                    <a:xfrm>
-                      <a:off x="0" y="0"/>
-                      <a:ext cx="6019800" cy="2438400"/>
-                    </a:xfrm>
-                    <a:prstGeom prst="rect">
-                      <a:avLst/>
-                    </a:prstGeom>
-                  </pic:spPr>
-                </pic:pic>
-              </a:graphicData>
-            </a:graphic>
-          </wp:inline>
-        </w:drawing>
-      </w:r>
-    </w:p>
-    <w:p>
-      <w:pPr>
-        <w:jc w:val="center"/>
-        <w:rPr>
-          <w:rFonts w:ascii="Arial" w:hAnsi="Arial" w:cs="Arial"/>
-        </w:rPr>
-      </w:pPr>
-    </w:p>
-    <w:p>
-      <w:pPr>
-        <w:rPr>
-          <w:rFonts w:ascii="Arial" w:hAnsi="Arial" w:cs="Arial"/>
-          <w:b/>
-        </w:rPr>
-      </w:pPr>
-      <w:r>
-        <w:rPr>
-          <w:rFonts w:ascii="Arial" w:hAnsi="Arial" w:cs="Arial"/>
-          <w:b/>
-        </w:rPr>
-        <w:t xml:space="preserve">Calculating fold-change </w:t>
-      </w:r>
-      <w:r>
-        <w:rPr>
-          <w:rFonts w:ascii="Arial" w:hAnsi="Arial" w:cs="Arial"/>
-          <w:b/>
-        </w:rPr>
-        <w:t>in RNA-</w:t>
-      </w:r>
-      <w:proofErr w:type="spellStart"/>
-      <w:r>
-        <w:rPr>
-          <w:rFonts w:ascii="Arial" w:hAnsi="Arial" w:cs="Arial"/>
-          <w:b/>
-        </w:rPr>
-        <w:t>seq</w:t>
-      </w:r>
-      <w:proofErr w:type="spellEnd"/>
-      <w:r>
-        <w:rPr>
-          <w:rFonts w:ascii="Arial" w:hAnsi="Arial" w:cs="Arial"/>
-          <w:b/>
-        </w:rPr>
-        <w:t xml:space="preserve"> experiments </w:t>
-      </w:r>
-      <w:r>
-        <w:rPr>
-          <w:rFonts w:ascii="Arial" w:hAnsi="Arial" w:cs="Arial"/>
-          <w:b/>
-        </w:rPr>
-        <w:t>and the importance of a floor</w:t>
-      </w:r>
-    </w:p>
-    <w:p>
-      <w:pPr>
-        <w:rPr>
-          <w:rFonts w:ascii="Arial" w:hAnsi="Arial" w:cs="Arial"/>
-        </w:rPr>
-      </w:pPr>
-      <w:r>
-        <w:rPr>
-          <w:rFonts w:ascii="Arial" w:hAnsi="Arial" w:cs="Arial"/>
-        </w:rPr>
-        <w:t>In RNA-</w:t>
-      </w:r>
-      <w:proofErr w:type="spellStart"/>
-      <w:r>
-        <w:rPr>
-          <w:rFonts w:ascii="Arial" w:hAnsi="Arial" w:cs="Arial"/>
-        </w:rPr>
-        <w:t>seq</w:t>
-      </w:r>
-      <w:proofErr w:type="spellEnd"/>
-      <w:r>
-        <w:rPr>
-          <w:rFonts w:ascii="Arial" w:hAnsi="Arial" w:cs="Arial"/>
-        </w:rPr>
-        <w:t xml:space="preserve"> experiments, g</w:t>
-      </w:r>
-      <w:r>
-        <w:rPr>
-          <w:rFonts w:ascii="Arial" w:hAnsi="Arial" w:cs="Arial"/>
-        </w:rPr>
-        <w:t>ene expression level is measured in FPKM (Fragments Per Kilobase of transcript per Million mapped reads). To calculate fold-change for a gene, the FPKM value in the Comparison sample is divided by the FPKM value in the Reference sample. Let's say that for gene A, this is 10 / 1 = 10-fold. However, gene B is not detected in the Reference sample and its expression in the Comparison sample is 5, so the equation is 5 / 0 = Infinity. Infinity is not a reasonable fold-change. In fact, 0 is not a reasonable expression value. The value of 0 just means that the expression is below the level of detection. That leads to the question of what is the level of detection? In an RNA-</w:t>
-      </w:r>
-      <w:proofErr w:type="spellStart"/>
-      <w:r>
-        <w:rPr>
-          <w:rFonts w:ascii="Arial" w:hAnsi="Arial" w:cs="Arial"/>
-        </w:rPr>
-        <w:t>seq</w:t>
-      </w:r>
-      <w:proofErr w:type="spellEnd"/>
-      <w:r>
-        <w:rPr>
-          <w:rFonts w:ascii="Arial" w:hAnsi="Arial" w:cs="Arial"/>
-        </w:rPr>
-        <w:t xml:space="preserve"> experiment, if 1 read maps to a gene, then you may call it expressed. However, </w:t>
-      </w:r>
-      <w:r>
-        <w:rPr>
-          <w:rFonts w:ascii="Arial" w:hAnsi="Arial" w:cs="Arial"/>
-        </w:rPr>
-        <w:t>1</w:t>
-      </w:r>
-      <w:r>
-        <w:rPr>
-          <w:rFonts w:ascii="Arial" w:hAnsi="Arial" w:cs="Arial"/>
-        </w:rPr>
-        <w:t xml:space="preserve"> is not </w:t>
-      </w:r>
-      <w:r>
-        <w:rPr>
-          <w:rFonts w:ascii="Arial" w:hAnsi="Arial" w:cs="Arial"/>
-        </w:rPr>
-        <w:t xml:space="preserve">necessarily </w:t>
-      </w:r>
-      <w:r>
-        <w:rPr>
-          <w:rFonts w:ascii="Arial" w:hAnsi="Arial" w:cs="Arial"/>
-        </w:rPr>
-        <w:t xml:space="preserve">reliable </w:t>
-      </w:r>
-      <w:r>
-        <w:rPr>
-          <w:rFonts w:ascii="Arial" w:hAnsi="Arial" w:cs="Arial"/>
-        </w:rPr>
-        <w:t xml:space="preserve">because </w:t>
-      </w:r>
-      <w:r>
-        <w:rPr>
-          <w:rFonts w:ascii="Arial" w:hAnsi="Arial" w:cs="Arial"/>
-        </w:rPr>
-        <w:t>error</w:t>
-      </w:r>
-      <w:r>
-        <w:rPr>
-          <w:rFonts w:ascii="Arial" w:hAnsi="Arial" w:cs="Arial"/>
-        </w:rPr>
-        <w:t xml:space="preserve"> could cause it to be 2 or 0</w:t>
-      </w:r>
-      <w:r>
-        <w:rPr>
-          <w:rFonts w:ascii="Arial" w:hAnsi="Arial" w:cs="Arial"/>
-        </w:rPr>
-        <w:t xml:space="preserve">. We have chosen 10 as </w:t>
-      </w:r>
-      <w:r>
-        <w:rPr>
-          <w:rFonts w:ascii="Arial" w:hAnsi="Arial" w:cs="Arial"/>
-        </w:rPr>
-        <w:t>a reliable</w:t>
-      </w:r>
-      <w:r>
-        <w:rPr>
-          <w:rFonts w:ascii="Arial" w:hAnsi="Arial" w:cs="Arial"/>
-        </w:rPr>
-        <w:t xml:space="preserve"> number of mapped reads necessary to call a gene expressed. This number 10 can be converted to an FPKM value if you know the size of the transcript and the amount of sequencing in the experiment (</w:t>
-      </w:r>
-      <w:proofErr w:type="spellStart"/>
-      <w:r>
-        <w:rPr>
-          <w:rFonts w:ascii="Arial" w:hAnsi="Arial" w:cs="Arial"/>
-        </w:rPr>
-        <w:t>i.e</w:t>
-      </w:r>
-      <w:proofErr w:type="spellEnd"/>
-      <w:r>
-        <w:rPr>
-          <w:rFonts w:ascii="Arial" w:hAnsi="Arial" w:cs="Arial"/>
-        </w:rPr>
-        <w:t xml:space="preserve">, the total number of mapped reads). For example, in </w:t>
-      </w:r>
-      <w:r>
-        <w:rPr>
-          <w:rFonts w:ascii="Arial" w:hAnsi="Arial" w:cs="Arial"/>
-          <w:i/>
-        </w:rPr>
-        <w:t>Plasmodium falciparum</w:t>
-      </w:r>
-      <w:r>
-        <w:rPr>
-          <w:rFonts w:ascii="Arial" w:hAnsi="Arial" w:cs="Arial"/>
-        </w:rPr>
-        <w:t>, the average transcript size is 2.1kb. Let's say an experiment produced 10,000,000 mapped reads. Thus, 10 mapped reads</w:t>
-      </w:r>
-      <w:r>
-        <w:rPr>
-          <w:rFonts w:ascii="Arial" w:hAnsi="Arial" w:cs="Arial"/>
-        </w:rPr>
-        <w:t xml:space="preserve"> for a single gene corr</w:t>
-      </w:r>
-      <w:r>
-        <w:rPr>
-          <w:rFonts w:ascii="Arial" w:hAnsi="Arial" w:cs="Arial"/>
-        </w:rPr>
-        <w:t xml:space="preserve">esponds to: FPKM = 10 mapped reads / (2.1kb * 10 million reads) = 0.48. That means for this particular experiment and for the average gene in this species, 0.48 FPKM corresponds to 10 mapped reads. Thus, for this example, we use 0.48 as the default floor. Any RPKM value below this floor is </w:t>
-      </w:r>
-      <w:r>
-        <w:rPr>
-          <w:rFonts w:ascii="Arial" w:hAnsi="Arial" w:cs="Arial"/>
-        </w:rPr>
-        <w:t>raised</w:t>
-      </w:r>
-      <w:r>
-        <w:rPr>
-          <w:rFonts w:ascii="Arial" w:hAnsi="Arial" w:cs="Arial"/>
-        </w:rPr>
-        <w:t xml:space="preserve"> to the floor when calculating the fold-change. Back to gene B, the new fold-change calculation will be 5</w:t>
+        <w:t>indicator</w:t>
       </w:r>
       <w:r>
         <w:rPr>
@@ -699,7 +586,31 @@
         <w:rPr>
           <w:rFonts w:ascii="Arial" w:hAnsi="Arial" w:cs="Arial"/>
         </w:rPr>
-        <w:t>/</w:t>
+        <w:t>of</w:t>
+      </w:r>
+      <w:r>
+        <w:rPr>
+          <w:rFonts w:ascii="Arial" w:hAnsi="Arial" w:cs="Arial"/>
+        </w:rPr>
+        <w:t xml:space="preserve"> gene </w:t>
+      </w:r>
+      <w:r>
+        <w:rPr>
+          <w:rFonts w:ascii="Arial" w:hAnsi="Arial" w:cs="Arial"/>
+        </w:rPr>
+        <w:t>expre</w:t>
+      </w:r>
+      <w:r>
+        <w:rPr>
+          <w:rFonts w:ascii="Arial" w:hAnsi="Arial" w:cs="Arial"/>
+        </w:rPr>
+        <w:t>s</w:t>
+      </w:r>
+      <w:r>
+        <w:rPr>
+          <w:rFonts w:ascii="Arial" w:hAnsi="Arial" w:cs="Arial"/>
+        </w:rPr>
+        <w:t>sion.</w:t>
       </w:r>
       <w:r>
         <w:rPr>
@@ -711,139 +622,546 @@
         <w:rPr>
           <w:rFonts w:ascii="Arial" w:hAnsi="Arial" w:cs="Arial"/>
         </w:rPr>
-        <w:t xml:space="preserve">0.48 = </w:t>
+        <w:t xml:space="preserve">This is </w:t>
+      </w:r>
+      <w:r>
+        <w:rPr>
+          <w:rFonts w:ascii="Arial" w:hAnsi="Arial" w:cs="Arial"/>
+        </w:rPr>
+        <w:t>what we have deemed to be the</w:t>
+      </w:r>
+      <w:r>
+        <w:rPr>
+          <w:rFonts w:ascii="Arial" w:hAnsi="Arial" w:cs="Arial"/>
+        </w:rPr>
+        <w:t xml:space="preserve"> “floor”; any number less than 10 reads </w:t>
       </w:r>
       <w:proofErr w:type="gramStart"/>
       <w:r>
         <w:rPr>
           <w:rFonts w:ascii="Arial" w:hAnsi="Arial" w:cs="Arial"/>
         </w:rPr>
-        <w:t>10.4 fold</w:t>
+        <w:t>is</w:t>
       </w:r>
       <w:proofErr w:type="gramEnd"/>
       <w:r>
         <w:rPr>
           <w:rFonts w:ascii="Arial" w:hAnsi="Arial" w:cs="Arial"/>
         </w:rPr>
-        <w:t xml:space="preserve">-change. This represents the fold-change that can be </w:t>
-      </w:r>
-      <w:r>
-        <w:rPr>
-          <w:rFonts w:ascii="Arial" w:hAnsi="Arial" w:cs="Arial"/>
-        </w:rPr>
-        <w:t>determined</w:t>
-      </w:r>
-      <w:r>
-        <w:rPr>
-          <w:rFonts w:ascii="Arial" w:hAnsi="Arial" w:cs="Arial"/>
-        </w:rPr>
-        <w:t xml:space="preserve"> for this gene in this experiment</w:t>
-      </w:r>
-      <w:r>
-        <w:rPr>
-          <w:rFonts w:ascii="Arial" w:hAnsi="Arial" w:cs="Arial"/>
-        </w:rPr>
-        <w:t xml:space="preserve">. The actual biological fold-change might be greater than 10.4, but </w:t>
-      </w:r>
-      <w:r>
-        <w:rPr>
-          <w:rFonts w:ascii="Arial" w:hAnsi="Arial" w:cs="Arial"/>
-        </w:rPr>
-        <w:t>we would need greater sequencing (and more total mapped reads) to accurately determine the true fold-change</w:t>
-      </w:r>
-      <w:r>
-        <w:rPr>
-          <w:rFonts w:ascii="Arial" w:hAnsi="Arial" w:cs="Arial"/>
-        </w:rPr>
-        <w:t xml:space="preserve">. On this </w:t>
-      </w:r>
-      <w:r>
-        <w:rPr>
-          <w:rFonts w:ascii="Arial" w:hAnsi="Arial" w:cs="Arial"/>
-        </w:rPr>
-        <w:t>web</w:t>
-      </w:r>
-      <w:r>
-        <w:rPr>
-          <w:rFonts w:ascii="Arial" w:hAnsi="Arial" w:cs="Arial"/>
-        </w:rPr>
-        <w:t xml:space="preserve">site, we calculate this default floor each time based on the amount of sequencing </w:t>
-      </w:r>
-      <w:r>
-        <w:rPr>
-          <w:rFonts w:ascii="Arial" w:hAnsi="Arial" w:cs="Arial"/>
-        </w:rPr>
-        <w:t>in</w:t>
-      </w:r>
-      <w:r>
-        <w:rPr>
-          <w:rFonts w:ascii="Arial" w:hAnsi="Arial" w:cs="Arial"/>
-        </w:rPr>
-        <w:t xml:space="preserve"> the experiment and the average transcript size in the organism. </w:t>
-      </w:r>
-      <w:r>
-        <w:rPr>
-          <w:rFonts w:ascii="Arial" w:hAnsi="Arial" w:cs="Arial"/>
-        </w:rPr>
-        <w:t xml:space="preserve">We recommend using this default floor, as it takes advantage of the amount of sequencing performed by the particular experiment. </w:t>
-      </w:r>
-      <w:r>
-        <w:rPr>
-          <w:rFonts w:ascii="Arial" w:hAnsi="Arial" w:cs="Arial"/>
-        </w:rPr>
-        <w:t>However, users can select from a set of reasonable floor values.</w:t>
-      </w:r>
-    </w:p>
-    <w:p>
-      <w:pPr>
-        <w:rPr>
-          <w:rFonts w:ascii="Arial" w:hAnsi="Arial" w:cs="Arial"/>
-        </w:rPr>
-      </w:pPr>
-      <w:r>
-        <w:rPr>
-          <w:rFonts w:ascii="Arial" w:hAnsi="Arial" w:cs="Arial"/>
-        </w:rPr>
-        <w:t xml:space="preserve">Note that in release 38 and earlier (before August 20, 2018), we were using 1 RPKM as the floor. If you want to </w:t>
-      </w:r>
-      <w:r>
-        <w:rPr>
-          <w:rFonts w:ascii="Arial" w:hAnsi="Arial" w:cs="Arial"/>
-        </w:rPr>
-        <w:t>achieve</w:t>
-      </w:r>
-      <w:r>
-        <w:rPr>
-          <w:rFonts w:ascii="Arial" w:hAnsi="Arial" w:cs="Arial"/>
-        </w:rPr>
-        <w:t xml:space="preserve"> results that are consistent with your previous work at </w:t>
-      </w:r>
-      <w:r>
-        <w:rPr>
-          <w:rFonts w:ascii="Arial" w:hAnsi="Arial" w:cs="Arial"/>
-        </w:rPr>
-        <w:t>our</w:t>
-      </w:r>
-      <w:r>
-        <w:rPr>
-          <w:rFonts w:ascii="Arial" w:hAnsi="Arial" w:cs="Arial"/>
-        </w:rPr>
         <w:t xml:space="preserve"> </w:t>
       </w:r>
       <w:r>
         <w:rPr>
           <w:rFonts w:ascii="Arial" w:hAnsi="Arial" w:cs="Arial"/>
         </w:rPr>
-        <w:t>web</w:t>
-      </w:r>
-      <w:r>
-        <w:rPr>
-          <w:rFonts w:ascii="Arial" w:hAnsi="Arial" w:cs="Arial"/>
-        </w:rPr>
-        <w:t>site, choose a floor of 1.</w:t>
+        <w:t>conside</w:t>
       </w:r>
       <w:bookmarkStart w:id="0" w:name="_GoBack"/>
       <w:bookmarkEnd w:id="0"/>
+      <w:r>
+        <w:rPr>
+          <w:rFonts w:ascii="Arial" w:hAnsi="Arial" w:cs="Arial"/>
+        </w:rPr>
+        <w:t xml:space="preserve">red unreliable and is thus </w:t>
+      </w:r>
+      <w:r>
+        <w:rPr>
+          <w:rFonts w:ascii="Arial" w:hAnsi="Arial" w:cs="Arial"/>
+        </w:rPr>
+        <w:t>set to 10.</w:t>
+      </w:r>
+    </w:p>
+    <w:p>
+      <w:pPr>
+        <w:rPr>
+          <w:rFonts w:ascii="Arial" w:hAnsi="Arial" w:cs="Arial"/>
+        </w:rPr>
+      </w:pPr>
+    </w:p>
+    <w:p>
+      <w:pPr>
+        <w:rPr>
+          <w:rFonts w:ascii="Arial" w:hAnsi="Arial" w:cs="Arial"/>
+        </w:rPr>
+      </w:pPr>
+      <w:r>
+        <w:rPr>
+          <w:rFonts w:ascii="Arial" w:hAnsi="Arial" w:cs="Arial"/>
+        </w:rPr>
+        <w:t>This number 10 can be converted to an FPKM value if you know the size of the transcript and the amount of sequencing in the experiment (</w:t>
+      </w:r>
+      <w:proofErr w:type="spellStart"/>
+      <w:r>
+        <w:rPr>
+          <w:rFonts w:ascii="Arial" w:hAnsi="Arial" w:cs="Arial"/>
+        </w:rPr>
+        <w:t>i.e</w:t>
+      </w:r>
+      <w:proofErr w:type="spellEnd"/>
+      <w:r>
+        <w:rPr>
+          <w:rFonts w:ascii="Arial" w:hAnsi="Arial" w:cs="Arial"/>
+        </w:rPr>
+        <w:t xml:space="preserve">, the total number of mapped reads). For example, in </w:t>
+      </w:r>
+      <w:r>
+        <w:rPr>
+          <w:rFonts w:ascii="Arial" w:hAnsi="Arial" w:cs="Arial"/>
+          <w:i/>
+        </w:rPr>
+        <w:t>Plasmodium falciparum</w:t>
+      </w:r>
+      <w:r>
+        <w:rPr>
+          <w:rFonts w:ascii="Arial" w:hAnsi="Arial" w:cs="Arial"/>
+        </w:rPr>
+        <w:t>, the average transcript size is 2.1kb. Let's say an experiment produced 10,000,000 mapped reads. Thus, 10 mapped reads</w:t>
+      </w:r>
+      <w:r>
+        <w:rPr>
+          <w:rFonts w:ascii="Arial" w:hAnsi="Arial" w:cs="Arial"/>
+        </w:rPr>
+        <w:t xml:space="preserve"> for a single gene corr</w:t>
+      </w:r>
+      <w:r>
+        <w:rPr>
+          <w:rFonts w:ascii="Arial" w:hAnsi="Arial" w:cs="Arial"/>
+        </w:rPr>
+        <w:t xml:space="preserve">esponds to: FPKM = 10 mapped reads / (2.1kb * 10 million reads) = 0.48. That means for this particular experiment and for the average gene in this species, 0.48 FPKM corresponds to 10 mapped reads. Thus, for this example, we use </w:t>
+      </w:r>
+      <w:r>
+        <w:rPr>
+          <w:rFonts w:ascii="Arial" w:hAnsi="Arial" w:cs="Arial"/>
+        </w:rPr>
+        <w:t>0.48 as the default floor. Any F</w:t>
+      </w:r>
+      <w:r>
+        <w:rPr>
+          <w:rFonts w:ascii="Arial" w:hAnsi="Arial" w:cs="Arial"/>
+        </w:rPr>
+        <w:t xml:space="preserve">PKM value below this floor is </w:t>
+      </w:r>
+      <w:r>
+        <w:rPr>
+          <w:rFonts w:ascii="Arial" w:hAnsi="Arial" w:cs="Arial"/>
+        </w:rPr>
+        <w:t>raised</w:t>
+      </w:r>
+      <w:r>
+        <w:rPr>
+          <w:rFonts w:ascii="Arial" w:hAnsi="Arial" w:cs="Arial"/>
+        </w:rPr>
+        <w:t xml:space="preserve"> to the floor when calculating the fold-change. Back to gene B, the new fold-change calculation will be 5</w:t>
+      </w:r>
+      <w:r>
+        <w:rPr>
+          <w:rFonts w:ascii="Arial" w:hAnsi="Arial" w:cs="Arial"/>
+        </w:rPr>
+        <w:t xml:space="preserve"> </w:t>
+      </w:r>
+      <w:r>
+        <w:rPr>
+          <w:rFonts w:ascii="Arial" w:hAnsi="Arial" w:cs="Arial"/>
+        </w:rPr>
+        <w:t>/</w:t>
+      </w:r>
+      <w:r>
+        <w:rPr>
+          <w:rFonts w:ascii="Arial" w:hAnsi="Arial" w:cs="Arial"/>
+        </w:rPr>
+        <w:t xml:space="preserve"> </w:t>
+      </w:r>
+      <w:r>
+        <w:rPr>
+          <w:rFonts w:ascii="Arial" w:hAnsi="Arial" w:cs="Arial"/>
+        </w:rPr>
+        <w:t xml:space="preserve">0.48 = </w:t>
+      </w:r>
+      <w:proofErr w:type="gramStart"/>
+      <w:r>
+        <w:rPr>
+          <w:rFonts w:ascii="Arial" w:hAnsi="Arial" w:cs="Arial"/>
+        </w:rPr>
+        <w:t>10.4 fold</w:t>
+      </w:r>
+      <w:proofErr w:type="gramEnd"/>
+      <w:r>
+        <w:rPr>
+          <w:rFonts w:ascii="Arial" w:hAnsi="Arial" w:cs="Arial"/>
+        </w:rPr>
+        <w:t xml:space="preserve">-change. This represents the fold-change that can be </w:t>
+      </w:r>
+      <w:r>
+        <w:rPr>
+          <w:rFonts w:ascii="Arial" w:hAnsi="Arial" w:cs="Arial"/>
+        </w:rPr>
+        <w:t>determined</w:t>
+      </w:r>
+      <w:r>
+        <w:rPr>
+          <w:rFonts w:ascii="Arial" w:hAnsi="Arial" w:cs="Arial"/>
+        </w:rPr>
+        <w:t xml:space="preserve"> for this gene in this experiment</w:t>
+      </w:r>
+      <w:r>
+        <w:rPr>
+          <w:rFonts w:ascii="Arial" w:hAnsi="Arial" w:cs="Arial"/>
+        </w:rPr>
+        <w:t xml:space="preserve">. The actual biological fold-change might be greater than 10.4, but </w:t>
+      </w:r>
+      <w:r>
+        <w:rPr>
+          <w:rFonts w:ascii="Arial" w:hAnsi="Arial" w:cs="Arial"/>
+        </w:rPr>
+        <w:t>we would need greater sequencing (and more total mapped reads) to accurately determine the true fold-change</w:t>
+      </w:r>
+      <w:r>
+        <w:rPr>
+          <w:rFonts w:ascii="Arial" w:hAnsi="Arial" w:cs="Arial"/>
+        </w:rPr>
+        <w:t xml:space="preserve">. </w:t>
+      </w:r>
+      <w:r>
+        <w:rPr>
+          <w:rFonts w:ascii="Arial" w:hAnsi="Arial" w:cs="Arial"/>
+        </w:rPr>
+        <w:t>As an example of greater sequencing, t</w:t>
+      </w:r>
+      <w:r>
+        <w:rPr>
+          <w:rFonts w:ascii="Arial" w:hAnsi="Arial" w:cs="Arial"/>
+        </w:rPr>
+        <w:t xml:space="preserve">his experiment could be repeated with </w:t>
+      </w:r>
+      <w:r>
+        <w:rPr>
+          <w:rFonts w:ascii="Arial" w:hAnsi="Arial" w:cs="Arial"/>
+        </w:rPr>
+        <w:t xml:space="preserve">100,000,000 </w:t>
+      </w:r>
+      <w:r>
+        <w:rPr>
+          <w:rFonts w:ascii="Arial" w:hAnsi="Arial" w:cs="Arial"/>
+        </w:rPr>
+        <w:t>mapped reads</w:t>
+      </w:r>
+      <w:r>
+        <w:rPr>
+          <w:rFonts w:ascii="Arial" w:hAnsi="Arial" w:cs="Arial"/>
+        </w:rPr>
+        <w:t xml:space="preserve">. </w:t>
+      </w:r>
+      <w:r>
+        <w:rPr>
+          <w:rFonts w:ascii="Arial" w:hAnsi="Arial" w:cs="Arial"/>
+        </w:rPr>
+        <w:t>Thus, 10 mapped reads</w:t>
+      </w:r>
+      <w:r>
+        <w:rPr>
+          <w:rFonts w:ascii="Arial" w:hAnsi="Arial" w:cs="Arial"/>
+        </w:rPr>
+        <w:t xml:space="preserve"> for a single gene corr</w:t>
+      </w:r>
+      <w:r>
+        <w:rPr>
+          <w:rFonts w:ascii="Arial" w:hAnsi="Arial" w:cs="Arial"/>
+        </w:rPr>
+        <w:t>esponds to: FPKM = 10 mapped reads / (2.1kb * 10</w:t>
+      </w:r>
+      <w:r>
+        <w:rPr>
+          <w:rFonts w:ascii="Arial" w:hAnsi="Arial" w:cs="Arial"/>
+        </w:rPr>
+        <w:t>0</w:t>
+      </w:r>
+      <w:r>
+        <w:rPr>
+          <w:rFonts w:ascii="Arial" w:hAnsi="Arial" w:cs="Arial"/>
+        </w:rPr>
+        <w:t xml:space="preserve"> million reads) = 0.</w:t>
+      </w:r>
+      <w:r>
+        <w:rPr>
+          <w:rFonts w:ascii="Arial" w:hAnsi="Arial" w:cs="Arial"/>
+        </w:rPr>
+        <w:t>0</w:t>
+      </w:r>
+      <w:r>
+        <w:rPr>
+          <w:rFonts w:ascii="Arial" w:hAnsi="Arial" w:cs="Arial"/>
+        </w:rPr>
+        <w:t>48</w:t>
+      </w:r>
+      <w:r>
+        <w:rPr>
+          <w:rFonts w:ascii="Arial" w:hAnsi="Arial" w:cs="Arial"/>
+        </w:rPr>
+        <w:t>, which would be the floor</w:t>
+      </w:r>
+      <w:r>
+        <w:rPr>
+          <w:rFonts w:ascii="Arial" w:hAnsi="Arial" w:cs="Arial"/>
+        </w:rPr>
+        <w:t>. If gene B again produces F</w:t>
+      </w:r>
+      <w:r>
+        <w:rPr>
+          <w:rFonts w:ascii="Arial" w:hAnsi="Arial" w:cs="Arial"/>
+        </w:rPr>
+        <w:t xml:space="preserve">PKM values of 5 </w:t>
+      </w:r>
+      <w:r>
+        <w:rPr>
+          <w:rFonts w:ascii="Arial" w:hAnsi="Arial" w:cs="Arial"/>
+        </w:rPr>
+        <w:t xml:space="preserve">for one sample </w:t>
+      </w:r>
+      <w:r>
+        <w:rPr>
+          <w:rFonts w:ascii="Arial" w:hAnsi="Arial" w:cs="Arial"/>
+        </w:rPr>
+        <w:t>and 0</w:t>
+      </w:r>
+      <w:r>
+        <w:rPr>
+          <w:rFonts w:ascii="Arial" w:hAnsi="Arial" w:cs="Arial"/>
+        </w:rPr>
+        <w:t xml:space="preserve"> for the other</w:t>
+      </w:r>
+      <w:r>
+        <w:rPr>
+          <w:rFonts w:ascii="Arial" w:hAnsi="Arial" w:cs="Arial"/>
+        </w:rPr>
+        <w:t xml:space="preserve">, then the fold-change </w:t>
+      </w:r>
+      <w:r>
+        <w:rPr>
+          <w:rFonts w:ascii="Arial" w:hAnsi="Arial" w:cs="Arial"/>
+        </w:rPr>
+        <w:t xml:space="preserve">calculation </w:t>
+      </w:r>
+      <w:r>
+        <w:rPr>
+          <w:rFonts w:ascii="Arial" w:hAnsi="Arial" w:cs="Arial"/>
+        </w:rPr>
+        <w:t>is</w:t>
+      </w:r>
+      <w:r>
+        <w:rPr>
+          <w:rFonts w:ascii="Arial" w:hAnsi="Arial" w:cs="Arial"/>
+        </w:rPr>
+        <w:t xml:space="preserve"> 5</w:t>
+      </w:r>
+      <w:r>
+        <w:rPr>
+          <w:rFonts w:ascii="Arial" w:hAnsi="Arial" w:cs="Arial"/>
+        </w:rPr>
+        <w:t xml:space="preserve"> </w:t>
+      </w:r>
+      <w:r>
+        <w:rPr>
+          <w:rFonts w:ascii="Arial" w:hAnsi="Arial" w:cs="Arial"/>
+        </w:rPr>
+        <w:t>/</w:t>
+      </w:r>
+      <w:r>
+        <w:rPr>
+          <w:rFonts w:ascii="Arial" w:hAnsi="Arial" w:cs="Arial"/>
+        </w:rPr>
+        <w:t xml:space="preserve"> </w:t>
+      </w:r>
+      <w:r>
+        <w:rPr>
+          <w:rFonts w:ascii="Arial" w:hAnsi="Arial" w:cs="Arial"/>
+        </w:rPr>
+        <w:t>0.</w:t>
+      </w:r>
+      <w:r>
+        <w:rPr>
+          <w:rFonts w:ascii="Arial" w:hAnsi="Arial" w:cs="Arial"/>
+        </w:rPr>
+        <w:t>0</w:t>
+      </w:r>
+      <w:r>
+        <w:rPr>
+          <w:rFonts w:ascii="Arial" w:hAnsi="Arial" w:cs="Arial"/>
+        </w:rPr>
+        <w:t xml:space="preserve">48 = </w:t>
+      </w:r>
+      <w:proofErr w:type="gramStart"/>
+      <w:r>
+        <w:rPr>
+          <w:rFonts w:ascii="Arial" w:hAnsi="Arial" w:cs="Arial"/>
+        </w:rPr>
+        <w:t>10</w:t>
+      </w:r>
+      <w:r>
+        <w:rPr>
+          <w:rFonts w:ascii="Arial" w:hAnsi="Arial" w:cs="Arial"/>
+        </w:rPr>
+        <w:t>4</w:t>
+      </w:r>
+      <w:r>
+        <w:rPr>
+          <w:rFonts w:ascii="Arial" w:hAnsi="Arial" w:cs="Arial"/>
+        </w:rPr>
+        <w:t xml:space="preserve"> fold</w:t>
+      </w:r>
+      <w:proofErr w:type="gramEnd"/>
+      <w:r>
+        <w:rPr>
+          <w:rFonts w:ascii="Arial" w:hAnsi="Arial" w:cs="Arial"/>
+        </w:rPr>
+        <w:t>-change</w:t>
+      </w:r>
+      <w:r>
+        <w:rPr>
+          <w:rFonts w:ascii="Arial" w:hAnsi="Arial" w:cs="Arial"/>
+        </w:rPr>
+        <w:t>. Thus, a greater amount of sequencing (and a correspondingly higher number of mapped reads) leads to a lower floor (</w:t>
+      </w:r>
+      <w:r>
+        <w:rPr>
+          <w:rFonts w:ascii="Arial" w:hAnsi="Arial" w:cs="Arial"/>
+        </w:rPr>
+        <w:t xml:space="preserve">and </w:t>
+      </w:r>
+      <w:r>
+        <w:rPr>
+          <w:rFonts w:ascii="Arial" w:hAnsi="Arial" w:cs="Arial"/>
+        </w:rPr>
+        <w:t>great</w:t>
+      </w:r>
+      <w:r>
+        <w:rPr>
+          <w:rFonts w:ascii="Arial" w:hAnsi="Arial" w:cs="Arial"/>
+        </w:rPr>
+        <w:t>er sensitivity for low expression</w:t>
+      </w:r>
+      <w:r>
+        <w:rPr>
+          <w:rFonts w:ascii="Arial" w:hAnsi="Arial" w:cs="Arial"/>
+        </w:rPr>
+        <w:t xml:space="preserve">). </w:t>
+      </w:r>
+    </w:p>
+    <w:p>
+      <w:pPr>
+        <w:rPr>
+          <w:rFonts w:ascii="Arial" w:hAnsi="Arial" w:cs="Arial"/>
+        </w:rPr>
+      </w:pPr>
+    </w:p>
+    <w:p>
+      <w:pPr>
+        <w:rPr>
+          <w:rFonts w:ascii="Arial" w:hAnsi="Arial" w:cs="Arial"/>
+        </w:rPr>
+      </w:pPr>
+      <w:r>
+        <w:rPr>
+          <w:rFonts w:ascii="Arial" w:hAnsi="Arial" w:cs="Arial"/>
+        </w:rPr>
+        <w:t xml:space="preserve">On this </w:t>
+      </w:r>
+      <w:r>
+        <w:rPr>
+          <w:rFonts w:ascii="Arial" w:hAnsi="Arial" w:cs="Arial"/>
+        </w:rPr>
+        <w:t>web</w:t>
+      </w:r>
+      <w:r>
+        <w:rPr>
+          <w:rFonts w:ascii="Arial" w:hAnsi="Arial" w:cs="Arial"/>
+        </w:rPr>
+        <w:t xml:space="preserve">site, we calculate this default floor each time based on the amount of sequencing </w:t>
+      </w:r>
+      <w:r>
+        <w:rPr>
+          <w:rFonts w:ascii="Arial" w:hAnsi="Arial" w:cs="Arial"/>
+        </w:rPr>
+        <w:t>in</w:t>
+      </w:r>
+      <w:r>
+        <w:rPr>
+          <w:rFonts w:ascii="Arial" w:hAnsi="Arial" w:cs="Arial"/>
+        </w:rPr>
+        <w:t xml:space="preserve"> the experiment and the average transcript size in the organism. </w:t>
+      </w:r>
+      <w:r>
+        <w:rPr>
+          <w:rFonts w:ascii="Arial" w:hAnsi="Arial" w:cs="Arial"/>
+        </w:rPr>
+        <w:t xml:space="preserve">We recommend using this default floor, as it takes advantage of the amount of sequencing performed by the particular experiment. </w:t>
+      </w:r>
+      <w:r>
+        <w:rPr>
+          <w:rFonts w:ascii="Arial" w:hAnsi="Arial" w:cs="Arial"/>
+        </w:rPr>
+        <w:t>However, users can select from a set of reasonable floor values.</w:t>
+      </w:r>
+    </w:p>
+    <w:p>
+      <w:pPr>
+        <w:rPr>
+          <w:rFonts w:ascii="Arial" w:hAnsi="Arial" w:cs="Arial"/>
+        </w:rPr>
+      </w:pPr>
+      <w:r>
+        <w:rPr>
+          <w:rFonts w:ascii="Arial" w:hAnsi="Arial" w:cs="Arial"/>
+        </w:rPr>
+        <w:t>Note that in release 38 and earlier (before Aug</w:t>
+      </w:r>
+      <w:r>
+        <w:rPr>
+          <w:rFonts w:ascii="Arial" w:hAnsi="Arial" w:cs="Arial"/>
+        </w:rPr>
+        <w:t>ust 20, 2018), we were using 1 F</w:t>
+      </w:r>
+      <w:r>
+        <w:rPr>
+          <w:rFonts w:ascii="Arial" w:hAnsi="Arial" w:cs="Arial"/>
+        </w:rPr>
+        <w:t xml:space="preserve">PKM as the floor. If you want to </w:t>
+      </w:r>
+      <w:r>
+        <w:rPr>
+          <w:rFonts w:ascii="Arial" w:hAnsi="Arial" w:cs="Arial"/>
+        </w:rPr>
+        <w:t>achieve</w:t>
+      </w:r>
+      <w:r>
+        <w:rPr>
+          <w:rFonts w:ascii="Arial" w:hAnsi="Arial" w:cs="Arial"/>
+        </w:rPr>
+        <w:t xml:space="preserve"> results that are consistent with your previous work at </w:t>
+      </w:r>
+      <w:r>
+        <w:rPr>
+          <w:rFonts w:ascii="Arial" w:hAnsi="Arial" w:cs="Arial"/>
+        </w:rPr>
+        <w:t>our</w:t>
+      </w:r>
+      <w:r>
+        <w:rPr>
+          <w:rFonts w:ascii="Arial" w:hAnsi="Arial" w:cs="Arial"/>
+        </w:rPr>
+        <w:t xml:space="preserve"> </w:t>
+      </w:r>
+      <w:r>
+        <w:rPr>
+          <w:rFonts w:ascii="Arial" w:hAnsi="Arial" w:cs="Arial"/>
+        </w:rPr>
+        <w:t>web</w:t>
+      </w:r>
+      <w:r>
+        <w:rPr>
+          <w:rFonts w:ascii="Arial" w:hAnsi="Arial" w:cs="Arial"/>
+        </w:rPr>
+        <w:t>site, choose a floor of 1.</w:t>
+      </w:r>
     </w:p>
     <w:sectPr>
       <w:pgSz w:w="12240" w:h="15840"/>

</xml_diff>